<commit_message>
doc txt - napi munka
</commit_message>
<xml_diff>
--- a/dokumentacio/Dokumentáció.docx
+++ b/dokumentacio/Dokumentáció.docx
@@ -57,13 +57,7 @@
         <w:rPr>
           <w:rFonts w:ascii="Arial" w:hAnsi="Arial" w:cs="Arial"/>
         </w:rPr>
-        <w:t>főleg a XX. században.</w:t>
-      </w:r>
-      <w:r>
-        <w:rPr>
-          <w:rFonts w:ascii="Arial" w:hAnsi="Arial" w:cs="Arial"/>
-        </w:rPr>
-        <w:t xml:space="preserve"> A háborúk, az ezek okozta éhínségek nagy embertömegek haláláért felelősek.</w:t>
+        <w:t>főleg a XX. században. A háborúk, az ezek okozta éhínségek nagy embertömegek haláláért felelősek.</w:t>
       </w:r>
       <w:r>
         <w:rPr>
@@ -93,33 +87,13 @@
         <w:rPr>
           <w:rFonts w:ascii="Arial" w:hAnsi="Arial" w:cs="Arial"/>
         </w:rPr>
-        <w:t xml:space="preserve"> Szeretnénk bemutatni, hogy mekkora kegyetlenségre képesek az</w:t>
-      </w:r>
-      <w:r>
-        <w:rPr>
-          <w:rFonts w:ascii="Arial" w:hAnsi="Arial" w:cs="Arial"/>
-        </w:rPr>
-        <w:t xml:space="preserve"> </w:t>
-      </w:r>
-      <w:r>
-        <w:rPr>
-          <w:rFonts w:ascii="Arial" w:hAnsi="Arial" w:cs="Arial"/>
-        </w:rPr>
-        <w:t>emberek</w:t>
-      </w:r>
-      <w:r>
-        <w:rPr>
-          <w:rFonts w:ascii="Arial" w:hAnsi="Arial" w:cs="Arial"/>
-        </w:rPr>
-        <w:t xml:space="preserve"> a hatalomért vagy épp azért, hogy erősnek és legyőzhetetlennek</w:t>
-      </w:r>
-      <w:bookmarkStart w:id="0" w:name="_GoBack"/>
-      <w:bookmarkEnd w:id="0"/>
-      <w:r>
-        <w:rPr>
-          <w:rFonts w:ascii="Arial" w:hAnsi="Arial" w:cs="Arial"/>
-        </w:rPr>
-        <w:t xml:space="preserve"> látsszanak</w:t>
+        <w:t xml:space="preserve"> Szeretnénk bemutatni, hogy mekkora kegyetlenségre képesek az emberek</w:t>
+      </w:r>
+      <w:r>
+        <w:rPr>
+          <w:rFonts w:ascii="Arial" w:hAnsi="Arial" w:cs="Arial"/>
+        </w:rPr>
+        <w:t xml:space="preserve"> a hatalomért vagy épp azért, hogy erősnek és legyőzhetetlennek látsszanak</w:t>
       </w:r>
       <w:r>
         <w:rPr>
@@ -852,6 +826,346 @@
         </w:rPr>
         <w:tab/>
       </w:r>
+    </w:p>
+    <w:p>
+      <w:pPr>
+        <w:spacing w:line="240" w:lineRule="auto"/>
+        <w:rPr>
+          <w:rFonts w:ascii="Arial Black" w:hAnsi="Arial Black" w:cs="Arial"/>
+          <w:b/>
+          <w:sz w:val="32"/>
+          <w:szCs w:val="32"/>
+        </w:rPr>
+      </w:pPr>
+      <w:r>
+        <w:rPr>
+          <w:rFonts w:ascii="Arial Black" w:hAnsi="Arial Black" w:cs="Arial"/>
+          <w:b/>
+          <w:sz w:val="32"/>
+          <w:szCs w:val="32"/>
+        </w:rPr>
+        <w:t>Források</w:t>
+      </w:r>
+    </w:p>
+    <w:p>
+      <w:pPr>
+        <w:spacing w:line="240" w:lineRule="auto"/>
+        <w:rPr>
+          <w:rFonts w:ascii="Arial" w:hAnsi="Arial" w:cs="Arial"/>
+        </w:rPr>
+      </w:pPr>
+      <w:r>
+        <w:rPr>
+          <w:rFonts w:ascii="Arial" w:hAnsi="Arial" w:cs="Arial"/>
+        </w:rPr>
+        <w:t>https://hu.wikipedia.org/wiki/Idi_Amin_Dada</w:t>
+      </w:r>
+    </w:p>
+    <w:p>
+      <w:pPr>
+        <w:spacing w:line="240" w:lineRule="auto"/>
+        <w:rPr>
+          <w:rFonts w:ascii="Arial" w:hAnsi="Arial" w:cs="Arial"/>
+        </w:rPr>
+      </w:pPr>
+      <w:r>
+        <w:rPr>
+          <w:rFonts w:ascii="Arial" w:hAnsi="Arial" w:cs="Arial"/>
+        </w:rPr>
+        <w:t>https://hu.wikipedia.org/wiki/Adolf_Hitler</w:t>
+      </w:r>
+    </w:p>
+    <w:p>
+      <w:pPr>
+        <w:spacing w:line="240" w:lineRule="auto"/>
+        <w:rPr>
+          <w:rFonts w:ascii="Arial" w:hAnsi="Arial" w:cs="Arial"/>
+        </w:rPr>
+      </w:pPr>
+      <w:r>
+        <w:rPr>
+          <w:rFonts w:ascii="Arial" w:hAnsi="Arial" w:cs="Arial"/>
+        </w:rPr>
+        <w:t>https://hu.wikipedia.org/wiki/Mao_Ce-tung</w:t>
+      </w:r>
+    </w:p>
+    <w:p>
+      <w:pPr>
+        <w:spacing w:line="240" w:lineRule="auto"/>
+        <w:rPr>
+          <w:rFonts w:ascii="Arial" w:hAnsi="Arial" w:cs="Arial"/>
+        </w:rPr>
+      </w:pPr>
+      <w:r>
+        <w:rPr>
+          <w:rFonts w:ascii="Arial" w:hAnsi="Arial" w:cs="Arial"/>
+        </w:rPr>
+        <w:t>https://hu.wikipedia.org/wiki/Joszif_Visszarionovics_Szt%C3%A1lin</w:t>
+      </w:r>
+    </w:p>
+    <w:p>
+      <w:pPr>
+        <w:spacing w:line="240" w:lineRule="auto"/>
+        <w:rPr>
+          <w:rFonts w:ascii="Arial" w:hAnsi="Arial" w:cs="Arial"/>
+        </w:rPr>
+      </w:pPr>
+      <w:r>
+        <w:rPr>
+          <w:rFonts w:ascii="Arial" w:hAnsi="Arial" w:cs="Arial"/>
+        </w:rPr>
+        <w:t>https://hu.wikipedia.org/wiki/Pol_Pot</w:t>
+      </w:r>
+    </w:p>
+    <w:p>
+      <w:pPr>
+        <w:spacing w:line="240" w:lineRule="auto"/>
+        <w:rPr>
+          <w:rFonts w:ascii="Arial" w:hAnsi="Arial" w:cs="Arial"/>
+        </w:rPr>
+      </w:pPr>
+      <w:r>
+        <w:rPr>
+          <w:rFonts w:ascii="Arial" w:hAnsi="Arial" w:cs="Arial"/>
+        </w:rPr>
+        <w:t>https://hu.wikipedia.org/wiki/Kim_Ir_Szen</w:t>
+      </w:r>
+    </w:p>
+    <w:p>
+      <w:pPr>
+        <w:spacing w:line="240" w:lineRule="auto"/>
+        <w:rPr>
+          <w:rFonts w:ascii="Arial" w:hAnsi="Arial" w:cs="Arial"/>
+        </w:rPr>
+      </w:pPr>
+      <w:r>
+        <w:rPr>
+          <w:rFonts w:ascii="Arial" w:hAnsi="Arial" w:cs="Arial"/>
+        </w:rPr>
+        <w:t>https://hu.wikipedia.org/wiki/Holodomor</w:t>
+      </w:r>
+    </w:p>
+    <w:p>
+      <w:pPr>
+        <w:spacing w:line="240" w:lineRule="auto"/>
+        <w:rPr>
+          <w:rFonts w:ascii="Arial" w:hAnsi="Arial" w:cs="Arial"/>
+        </w:rPr>
+      </w:pPr>
+      <w:r>
+        <w:rPr>
+          <w:rFonts w:ascii="Arial" w:hAnsi="Arial" w:cs="Arial"/>
+        </w:rPr>
+        <w:t>https://consent.yahoo.com/v2/collectConsent?sessionId=3_cc-session_817debe5-77d7-41aa-8d7d-5c37543f6b2e</w:t>
+      </w:r>
+    </w:p>
+    <w:p>
+      <w:pPr>
+        <w:spacing w:line="240" w:lineRule="auto"/>
+        <w:rPr>
+          <w:rFonts w:ascii="Arial" w:hAnsi="Arial" w:cs="Arial"/>
+        </w:rPr>
+      </w:pPr>
+      <w:r>
+        <w:rPr>
+          <w:rFonts w:ascii="Arial" w:hAnsi="Arial" w:cs="Arial"/>
+        </w:rPr>
+        <w:lastRenderedPageBreak/>
+        <w:t>https://ujkor.hu/content/pol-pot-es-kambodzsai-nepirtas</w:t>
+      </w:r>
+    </w:p>
+    <w:p>
+      <w:pPr>
+        <w:spacing w:line="240" w:lineRule="auto"/>
+        <w:rPr>
+          <w:rFonts w:ascii="Arial" w:hAnsi="Arial" w:cs="Arial"/>
+        </w:rPr>
+      </w:pPr>
+      <w:r>
+        <w:rPr>
+          <w:rFonts w:ascii="Arial" w:hAnsi="Arial" w:cs="Arial"/>
+        </w:rPr>
+        <w:t>https://karpataljalap.net/2021/11/28/holodomor-emleknap</w:t>
+      </w:r>
+    </w:p>
+    <w:p>
+      <w:pPr>
+        <w:spacing w:line="240" w:lineRule="auto"/>
+        <w:rPr>
+          <w:rFonts w:ascii="Arial" w:hAnsi="Arial" w:cs="Arial"/>
+        </w:rPr>
+      </w:pPr>
+      <w:hyperlink r:id="rId9" w:history="1">
+        <w:r>
+          <w:rPr>
+            <w:rStyle w:val="Hiperhivatkozs"/>
+            <w:rFonts w:ascii="Arial" w:hAnsi="Arial" w:cs="Arial"/>
+          </w:rPr>
+          <w:t>https://www.britannica.com/biography/Adolf-Hitler</w:t>
+        </w:r>
+      </w:hyperlink>
+    </w:p>
+    <w:p>
+      <w:pPr>
+        <w:spacing w:line="240" w:lineRule="auto"/>
+        <w:rPr>
+          <w:rFonts w:ascii="Arial Black" w:hAnsi="Arial Black" w:cs="Arial"/>
+          <w:sz w:val="28"/>
+          <w:szCs w:val="28"/>
+        </w:rPr>
+      </w:pPr>
+      <w:r>
+        <w:rPr>
+          <w:rFonts w:ascii="Arial Black" w:hAnsi="Arial Black" w:cs="Arial"/>
+          <w:sz w:val="28"/>
+          <w:szCs w:val="28"/>
+        </w:rPr>
+        <w:t>Fejlesztői eszközök</w:t>
+      </w:r>
+    </w:p>
+    <w:p>
+      <w:pPr>
+        <w:spacing w:line="240" w:lineRule="auto"/>
+        <w:rPr>
+          <w:rFonts w:ascii="Arial" w:hAnsi="Arial" w:cs="Arial"/>
+        </w:rPr>
+      </w:pPr>
+      <w:r>
+        <w:rPr>
+          <w:rFonts w:ascii="Arial" w:hAnsi="Arial" w:cs="Arial"/>
+        </w:rPr>
+        <w:t xml:space="preserve">-Visual </w:t>
+      </w:r>
+      <w:proofErr w:type="spellStart"/>
+      <w:r>
+        <w:rPr>
+          <w:rFonts w:ascii="Arial" w:hAnsi="Arial" w:cs="Arial"/>
+        </w:rPr>
+        <w:t>Studio</w:t>
+      </w:r>
+      <w:proofErr w:type="spellEnd"/>
+      <w:r>
+        <w:rPr>
+          <w:rFonts w:ascii="Arial" w:hAnsi="Arial" w:cs="Arial"/>
+        </w:rPr>
+        <w:t xml:space="preserve"> </w:t>
+      </w:r>
+      <w:proofErr w:type="spellStart"/>
+      <w:r>
+        <w:rPr>
+          <w:rFonts w:ascii="Arial" w:hAnsi="Arial" w:cs="Arial"/>
+        </w:rPr>
+        <w:t>Code</w:t>
+      </w:r>
+      <w:proofErr w:type="spellEnd"/>
+      <w:r>
+        <w:rPr>
+          <w:rFonts w:ascii="Arial" w:hAnsi="Arial" w:cs="Arial"/>
+        </w:rPr>
+        <w:t>: mert ez a legjobb elérhető IDE, ráadásul ingyenes is.</w:t>
+      </w:r>
+    </w:p>
+    <w:p>
+      <w:pPr>
+        <w:spacing w:line="240" w:lineRule="auto"/>
+        <w:rPr>
+          <w:rFonts w:ascii="Arial" w:hAnsi="Arial" w:cs="Arial"/>
+        </w:rPr>
+      </w:pPr>
+      <w:r>
+        <w:rPr>
+          <w:rFonts w:ascii="Arial" w:hAnsi="Arial" w:cs="Arial"/>
+        </w:rPr>
+        <w:t>-</w:t>
+      </w:r>
+      <w:proofErr w:type="spellStart"/>
+      <w:r>
+        <w:rPr>
+          <w:rFonts w:ascii="Arial" w:hAnsi="Arial" w:cs="Arial"/>
+        </w:rPr>
+        <w:t>Paint</w:t>
+      </w:r>
+      <w:proofErr w:type="spellEnd"/>
+      <w:r>
+        <w:rPr>
+          <w:rFonts w:ascii="Arial" w:hAnsi="Arial" w:cs="Arial"/>
+        </w:rPr>
+        <w:t>: egyszerű képszerkesztésre alkalmas.</w:t>
+      </w:r>
+    </w:p>
+    <w:p>
+      <w:pPr>
+        <w:spacing w:line="240" w:lineRule="auto"/>
+        <w:rPr>
+          <w:rFonts w:ascii="Arial" w:hAnsi="Arial" w:cs="Arial"/>
+        </w:rPr>
+      </w:pPr>
+      <w:r>
+        <w:rPr>
+          <w:rFonts w:ascii="Arial" w:hAnsi="Arial" w:cs="Arial"/>
+        </w:rPr>
+        <w:t>-</w:t>
+      </w:r>
+      <w:proofErr w:type="spellStart"/>
+      <w:r>
+        <w:rPr>
+          <w:rFonts w:ascii="Arial" w:hAnsi="Arial" w:cs="Arial"/>
+        </w:rPr>
+        <w:t>Gimp</w:t>
+      </w:r>
+      <w:proofErr w:type="spellEnd"/>
+      <w:r>
+        <w:rPr>
+          <w:rFonts w:ascii="Arial" w:hAnsi="Arial" w:cs="Arial"/>
+        </w:rPr>
+        <w:t>: könnyen használható, bonyolult képek szerkesztésére is alkalmas.</w:t>
+      </w:r>
+    </w:p>
+    <w:p>
+      <w:pPr>
+        <w:spacing w:line="240" w:lineRule="auto"/>
+        <w:rPr>
+          <w:rFonts w:ascii="Arial" w:hAnsi="Arial" w:cs="Arial"/>
+        </w:rPr>
+      </w:pPr>
+      <w:r>
+        <w:rPr>
+          <w:rFonts w:ascii="Arial" w:hAnsi="Arial" w:cs="Arial"/>
+        </w:rPr>
+        <w:t>-Felhasznált nyelvek: HTML</w:t>
+      </w:r>
+      <w:r>
+        <w:rPr>
+          <w:rFonts w:ascii="Arial" w:hAnsi="Arial" w:cs="Arial"/>
+        </w:rPr>
+        <w:t>: a weboldal vázát kizárólag ez tudja adni</w:t>
+      </w:r>
+      <w:r>
+        <w:rPr>
+          <w:rFonts w:ascii="Arial" w:hAnsi="Arial" w:cs="Arial"/>
+        </w:rPr>
+        <w:t>, CSS</w:t>
+      </w:r>
+      <w:r>
+        <w:rPr>
+          <w:rFonts w:ascii="Arial" w:hAnsi="Arial" w:cs="Arial"/>
+        </w:rPr>
+        <w:t>: a design kialakítása</w:t>
+      </w:r>
+      <w:r>
+        <w:rPr>
+          <w:rFonts w:ascii="Arial" w:hAnsi="Arial" w:cs="Arial"/>
+        </w:rPr>
+        <w:t>, JavaScript</w:t>
+      </w:r>
+      <w:r>
+        <w:rPr>
+          <w:rFonts w:ascii="Arial" w:hAnsi="Arial" w:cs="Arial"/>
+        </w:rPr>
+        <w:t>: a minimális de azért fellelhető funkciók működése.</w:t>
+      </w:r>
+      <w:bookmarkStart w:id="0" w:name="_GoBack"/>
+      <w:bookmarkEnd w:id="0"/>
     </w:p>
     <w:sectPr>
       <w:pgSz w:w="11906" w:h="16838"/>
@@ -1288,6 +1602,29 @@
     <w:semiHidden/>
     <w:unhideWhenUsed/>
   </w:style>
+  <w:style w:type="character" w:styleId="Hiperhivatkozs">
+    <w:name w:val="Hyperlink"/>
+    <w:basedOn w:val="Bekezdsalapbettpusa"/>
+    <w:uiPriority w:val="99"/>
+    <w:unhideWhenUsed/>
+    <w:rsid w:val="00E92340"/>
+    <w:rPr>
+      <w:color w:val="0563C1" w:themeColor="hyperlink"/>
+      <w:u w:val="single"/>
+    </w:rPr>
+  </w:style>
+  <w:style w:type="character" w:styleId="Feloldatlanmegemlts">
+    <w:name w:val="Unresolved Mention"/>
+    <w:basedOn w:val="Bekezdsalapbettpusa"/>
+    <w:uiPriority w:val="99"/>
+    <w:semiHidden/>
+    <w:unhideWhenUsed/>
+    <w:rsid w:val="00E92340"/>
+    <w:rPr>
+      <w:color w:val="605E5C"/>
+      <w:shd w:val="clear" w:color="auto" w:fill="E1DFDD"/>
+    </w:rPr>
+  </w:style>
 </w:styles>
 </file>
 

</xml_diff>